<commit_message>
Eerste Sprint afgerond en de Uitkomst van de Eerste Sprint
</commit_message>
<xml_diff>
--- a/Scrum/Sprint Backlog/Sprint Backlog 1.docx
+++ b/Scrum/Sprint Backlog/Sprint Backlog 1.docx
@@ -38,18 +38,8 @@
                 <w:sz w:val="60"/>
                 <w:szCs w:val="60"/>
               </w:rPr>
-              <w:t xml:space="preserve">Sprint </w:t>
-            </w:r>
-            <w:proofErr w:type="spellStart"/>
-            <w:r>
-              <w:rPr>
-                <w:color w:val="FFFFFF" w:themeColor="background1"/>
-                <w:sz w:val="60"/>
-                <w:szCs w:val="60"/>
-              </w:rPr>
-              <w:t>Backlog</w:t>
-            </w:r>
-            <w:proofErr w:type="spellEnd"/>
+              <w:t>Sprint Backlog</w:t>
+            </w:r>
           </w:p>
           <w:p>
             <w:pPr>
@@ -179,13 +169,6 @@
                 <w:szCs w:val="60"/>
               </w:rPr>
             </w:pPr>
-            <w:r>
-              <w:rPr>
-                <w:sz w:val="60"/>
-                <w:szCs w:val="60"/>
-              </w:rPr>
-              <w:t>X</w:t>
-            </w:r>
           </w:p>
         </w:tc>
         <w:tc>
@@ -216,8 +199,13 @@
                 <w:szCs w:val="60"/>
               </w:rPr>
             </w:pPr>
-            <w:bookmarkStart w:id="0" w:name="_GoBack"/>
-            <w:bookmarkEnd w:id="0"/>
+            <w:r>
+              <w:rPr>
+                <w:sz w:val="60"/>
+                <w:szCs w:val="60"/>
+              </w:rPr>
+              <w:t>X</w:t>
+            </w:r>
           </w:p>
         </w:tc>
       </w:tr>
@@ -260,13 +248,8 @@
                 <w:szCs w:val="60"/>
               </w:rPr>
             </w:pPr>
-            <w:r>
-              <w:rPr>
-                <w:sz w:val="60"/>
-                <w:szCs w:val="60"/>
-              </w:rPr>
-              <w:t>X</w:t>
-            </w:r>
+            <w:bookmarkStart w:id="0" w:name="_GoBack"/>
+            <w:bookmarkEnd w:id="0"/>
           </w:p>
         </w:tc>
         <w:tc>
@@ -297,6 +280,13 @@
                 <w:szCs w:val="60"/>
               </w:rPr>
             </w:pPr>
+            <w:r>
+              <w:rPr>
+                <w:sz w:val="60"/>
+                <w:szCs w:val="60"/>
+              </w:rPr>
+              <w:t>X</w:t>
+            </w:r>
           </w:p>
         </w:tc>
       </w:tr>
@@ -1775,7 +1765,7 @@
 </file>
 
 <file path=customXml/itemProps1.xml><?xml version="1.0" encoding="utf-8"?>
-<ds:datastoreItem xmlns:ds="http://schemas.openxmlformats.org/officeDocument/2006/customXml" ds:itemID="{9D0D47DA-57E6-4991-BA91-46767ACDFBEB}">
+<ds:datastoreItem xmlns:ds="http://schemas.openxmlformats.org/officeDocument/2006/customXml" ds:itemID="{BE90DF50-8520-43A8-83D1-85FA4E961453}">
   <ds:schemaRefs>
     <ds:schemaRef ds:uri="http://schemas.openxmlformats.org/officeDocument/2006/bibliography"/>
   </ds:schemaRefs>

</xml_diff>